<commit_message>
implemntacion de la clase SelfAssembly
implementamos nuevos metodos en la clase SelfAssembly
</commit_message>
<xml_diff>
--- a/CardenasCuellar.docx
+++ b/CardenasCuellar.docx
@@ -1,6 +1,6 @@
 
 <file path=word/document.xml><?xml version="1.0" encoding="utf-8"?>
-<w:document xmlns:wpc="http://schemas.microsoft.com/office/word/2010/wordprocessingCanvas" xmlns:mc="http://schemas.openxmlformats.org/markup-compatibility/2006" xmlns:o="urn:schemas-microsoft-com:office:office" xmlns:r="http://schemas.openxmlformats.org/officeDocument/2006/relationships" xmlns:m="http://schemas.openxmlformats.org/officeDocument/2006/math" xmlns:v="urn:schemas-microsoft-com:vml" xmlns:wp14="http://schemas.microsoft.com/office/word/2010/wordprocessingDrawing" xmlns:wp="http://schemas.openxmlformats.org/drawingml/2006/wordprocessingDrawing" xmlns:w10="urn:schemas-microsoft-com:office:word" xmlns:w="http://schemas.openxmlformats.org/wordprocessingml/2006/main" xmlns:w14="http://schemas.microsoft.com/office/word/2010/wordml" xmlns:w15="http://schemas.microsoft.com/office/word/2012/wordml" xmlns:wpg="http://schemas.microsoft.com/office/word/2010/wordprocessingGroup" xmlns:wpi="http://schemas.microsoft.com/office/word/2010/wordprocessingInk" xmlns:wne="http://schemas.microsoft.com/office/word/2006/wordml" xmlns:wps="http://schemas.microsoft.com/office/word/2010/wordprocessingShape" mc:Ignorable="w14 w15 wp14">
+<w:document xmlns:wpc="http://schemas.microsoft.com/office/word/2010/wordprocessingCanvas" xmlns:cx="http://schemas.microsoft.com/office/drawing/2014/chartex" xmlns:cx1="http://schemas.microsoft.com/office/drawing/2015/9/8/chartex" xmlns:cx2="http://schemas.microsoft.com/office/drawing/2015/10/21/chartex" xmlns:cx3="http://schemas.microsoft.com/office/drawing/2016/5/9/chartex" xmlns:cx4="http://schemas.microsoft.com/office/drawing/2016/5/10/chartex" xmlns:cx5="http://schemas.microsoft.com/office/drawing/2016/5/11/chartex" xmlns:cx6="http://schemas.microsoft.com/office/drawing/2016/5/12/chartex" xmlns:cx7="http://schemas.microsoft.com/office/drawing/2016/5/13/chartex" xmlns:cx8="http://schemas.microsoft.com/office/drawing/2016/5/14/chartex" xmlns:mc="http://schemas.openxmlformats.org/markup-compatibility/2006" xmlns:aink="http://schemas.microsoft.com/office/drawing/2016/ink" xmlns:am3d="http://schemas.microsoft.com/office/drawing/2017/model3d" xmlns:o="urn:schemas-microsoft-com:office:office" xmlns:r="http://schemas.openxmlformats.org/officeDocument/2006/relationships" xmlns:m="http://schemas.openxmlformats.org/officeDocument/2006/math" xmlns:v="urn:schemas-microsoft-com:vml" xmlns:wp14="http://schemas.microsoft.com/office/word/2010/wordprocessingDrawing" xmlns:wp="http://schemas.openxmlformats.org/drawingml/2006/wordprocessingDrawing" xmlns:w10="urn:schemas-microsoft-com:office:word" xmlns:w="http://schemas.openxmlformats.org/wordprocessingml/2006/main" xmlns:w14="http://schemas.microsoft.com/office/word/2010/wordml" xmlns:w15="http://schemas.microsoft.com/office/word/2012/wordml" xmlns:w16cid="http://schemas.microsoft.com/office/word/2016/wordml/cid" xmlns:w16se="http://schemas.microsoft.com/office/word/2015/wordml/symex" xmlns:wpg="http://schemas.microsoft.com/office/word/2010/wordprocessingGroup" xmlns:wpi="http://schemas.microsoft.com/office/word/2010/wordprocessingInk" xmlns:wne="http://schemas.microsoft.com/office/word/2006/wordml" xmlns:wps="http://schemas.microsoft.com/office/word/2010/wordprocessingShape" mc:Ignorable="w14 w15 w16se w16cid wp14">
   <w:body>
     <w:p>
       <w:pPr>
@@ -2026,6 +2026,7 @@
       <w:pPr>
         <w:pStyle w:val="Prrafodelista"/>
         <w:rPr>
+          <w:b/>
           <w:noProof/>
           <w:lang w:val="es-CO"/>
         </w:rPr>
@@ -2051,40 +2052,564 @@
           <w:lang w:val="es-CO"/>
         </w:rPr>
         <w:br/>
-        <w:t>reflect()</w:t>
+        <w:t>reflect() : void</w:t>
+      </w:r>
+      <w:r>
+        <w:rPr>
+          <w:noProof/>
+          <w:lang w:val="es-CO"/>
+        </w:rPr>
+        <w:br/>
+        <w:t>rotate() : void</w:t>
+      </w:r>
+      <w:r>
+        <w:rPr>
+          <w:noProof/>
+          <w:lang w:val="es-CO"/>
+        </w:rPr>
+        <w:br/>
+      </w:r>
+      <w:r>
+        <w:rPr>
+          <w:noProof/>
+          <w:lang w:val="es-CO"/>
+        </w:rPr>
+        <w:br/>
+      </w:r>
+      <w:r>
+        <w:rPr>
+          <w:b/>
+          <w:noProof/>
+          <w:lang w:val="es-CO"/>
+        </w:rPr>
+        <w:t xml:space="preserve"> </w:t>
+      </w:r>
+      <w:r>
+        <w:rPr>
+          <w:b/>
+          <w:noProof/>
+          <w:lang w:val="es-CO"/>
+        </w:rPr>
+        <w:t>Definiendo y creando una nueva clase.  SelfAssembly</w:t>
+      </w:r>
+    </w:p>
+    <w:p>
+      <w:pPr>
+        <w:ind w:left="720"/>
+        <w:rPr>
+          <w:noProof/>
+          <w:lang w:val="es-CO"/>
+        </w:rPr>
+      </w:pPr>
+      <w:r>
+        <w:rPr>
+          <w:noProof/>
+          <w:lang w:val="es-CO"/>
+        </w:rPr>
+        <w:t xml:space="preserve">1. </w:t>
+      </w:r>
+    </w:p>
+    <w:p>
+      <w:pPr>
+        <w:ind w:left="720"/>
+        <w:rPr>
+          <w:b/>
+          <w:noProof/>
+          <w:lang w:val="es-CO"/>
+        </w:rPr>
+      </w:pPr>
+      <w:r>
+        <w:rPr>
+          <w:noProof/>
+        </w:rPr>
+        <w:lastRenderedPageBreak/>
+        <w:drawing>
+          <wp:inline distT="0" distB="0" distL="0" distR="0" wp14:anchorId="7A6F9BB3" wp14:editId="3AE41A2D">
+            <wp:extent cx="4800600" cy="885825"/>
+            <wp:effectExtent l="0" t="0" r="0" b="9525"/>
+            <wp:docPr id="11" name="Imagen 11"/>
+            <wp:cNvGraphicFramePr>
+              <a:graphicFrameLocks xmlns:a="http://schemas.openxmlformats.org/drawingml/2006/main" noChangeAspect="1"/>
+            </wp:cNvGraphicFramePr>
+            <a:graphic xmlns:a="http://schemas.openxmlformats.org/drawingml/2006/main">
+              <a:graphicData uri="http://schemas.openxmlformats.org/drawingml/2006/picture">
+                <pic:pic xmlns:pic="http://schemas.openxmlformats.org/drawingml/2006/picture">
+                  <pic:nvPicPr>
+                    <pic:cNvPr id="1" name=""/>
+                    <pic:cNvPicPr/>
+                  </pic:nvPicPr>
+                  <pic:blipFill>
+                    <a:blip r:embed="rId12"/>
+                    <a:stretch>
+                      <a:fillRect/>
+                    </a:stretch>
+                  </pic:blipFill>
+                  <pic:spPr>
+                    <a:xfrm>
+                      <a:off x="0" y="0"/>
+                      <a:ext cx="4800600" cy="885825"/>
+                    </a:xfrm>
+                    <a:prstGeom prst="rect">
+                      <a:avLst/>
+                    </a:prstGeom>
+                  </pic:spPr>
+                </pic:pic>
+              </a:graphicData>
+            </a:graphic>
+          </wp:inline>
+        </w:drawing>
+      </w:r>
+    </w:p>
+    <w:p>
+      <w:pPr>
+        <w:ind w:left="720"/>
+        <w:rPr>
+          <w:b/>
+          <w:noProof/>
+          <w:lang w:val="es-CO"/>
+        </w:rPr>
+      </w:pPr>
+      <w:r>
+        <w:rPr>
+          <w:noProof/>
+        </w:rPr>
+        <w:drawing>
+          <wp:inline distT="0" distB="0" distL="0" distR="0" wp14:anchorId="2C375F11" wp14:editId="75496A95">
+            <wp:extent cx="2714625" cy="876300"/>
+            <wp:effectExtent l="0" t="0" r="9525" b="0"/>
+            <wp:docPr id="8" name="Imagen 8"/>
+            <wp:cNvGraphicFramePr>
+              <a:graphicFrameLocks xmlns:a="http://schemas.openxmlformats.org/drawingml/2006/main" noChangeAspect="1"/>
+            </wp:cNvGraphicFramePr>
+            <a:graphic xmlns:a="http://schemas.openxmlformats.org/drawingml/2006/main">
+              <a:graphicData uri="http://schemas.openxmlformats.org/drawingml/2006/picture">
+                <pic:pic xmlns:pic="http://schemas.openxmlformats.org/drawingml/2006/picture">
+                  <pic:nvPicPr>
+                    <pic:cNvPr id="1" name=""/>
+                    <pic:cNvPicPr/>
+                  </pic:nvPicPr>
+                  <pic:blipFill>
+                    <a:blip r:embed="rId13"/>
+                    <a:stretch>
+                      <a:fillRect/>
+                    </a:stretch>
+                  </pic:blipFill>
+                  <pic:spPr>
+                    <a:xfrm>
+                      <a:off x="0" y="0"/>
+                      <a:ext cx="2714625" cy="876300"/>
+                    </a:xfrm>
+                    <a:prstGeom prst="rect">
+                      <a:avLst/>
+                    </a:prstGeom>
+                  </pic:spPr>
+                </pic:pic>
+              </a:graphicData>
+            </a:graphic>
+          </wp:inline>
+        </w:drawing>
+      </w:r>
+    </w:p>
+    <w:p>
+      <w:pPr>
+        <w:ind w:left="720"/>
+        <w:rPr>
+          <w:b/>
+          <w:noProof/>
+          <w:lang w:val="es-CO"/>
+        </w:rPr>
+      </w:pPr>
+      <w:r>
+        <w:rPr>
+          <w:noProof/>
+        </w:rPr>
+        <w:drawing>
+          <wp:inline distT="0" distB="0" distL="0" distR="0" wp14:anchorId="18EB17E2" wp14:editId="2E4ED980">
+            <wp:extent cx="5391150" cy="857250"/>
+            <wp:effectExtent l="0" t="0" r="0" b="0"/>
+            <wp:docPr id="9" name="Imagen 9"/>
+            <wp:cNvGraphicFramePr>
+              <a:graphicFrameLocks xmlns:a="http://schemas.openxmlformats.org/drawingml/2006/main" noChangeAspect="1"/>
+            </wp:cNvGraphicFramePr>
+            <a:graphic xmlns:a="http://schemas.openxmlformats.org/drawingml/2006/main">
+              <a:graphicData uri="http://schemas.openxmlformats.org/drawingml/2006/picture">
+                <pic:pic xmlns:pic="http://schemas.openxmlformats.org/drawingml/2006/picture">
+                  <pic:nvPicPr>
+                    <pic:cNvPr id="1" name=""/>
+                    <pic:cNvPicPr/>
+                  </pic:nvPicPr>
+                  <pic:blipFill>
+                    <a:blip r:embed="rId14"/>
+                    <a:stretch>
+                      <a:fillRect/>
+                    </a:stretch>
+                  </pic:blipFill>
+                  <pic:spPr>
+                    <a:xfrm>
+                      <a:off x="0" y="0"/>
+                      <a:ext cx="5391150" cy="857250"/>
+                    </a:xfrm>
+                    <a:prstGeom prst="rect">
+                      <a:avLst/>
+                    </a:prstGeom>
+                  </pic:spPr>
+                </pic:pic>
+              </a:graphicData>
+            </a:graphic>
+          </wp:inline>
+        </w:drawing>
+      </w:r>
+    </w:p>
+    <w:p>
+      <w:pPr>
+        <w:ind w:left="720"/>
+        <w:rPr>
+          <w:b/>
+          <w:noProof/>
+          <w:lang w:val="es-CO"/>
+        </w:rPr>
+      </w:pPr>
+      <w:r>
+        <w:rPr>
+          <w:noProof/>
+        </w:rPr>
+        <w:drawing>
+          <wp:inline distT="0" distB="0" distL="0" distR="0" wp14:anchorId="1F8820CA" wp14:editId="7E3D2905">
+            <wp:extent cx="3886200" cy="876300"/>
+            <wp:effectExtent l="0" t="0" r="0" b="0"/>
+            <wp:docPr id="12" name="Imagen 12"/>
+            <wp:cNvGraphicFramePr>
+              <a:graphicFrameLocks xmlns:a="http://schemas.openxmlformats.org/drawingml/2006/main" noChangeAspect="1"/>
+            </wp:cNvGraphicFramePr>
+            <a:graphic xmlns:a="http://schemas.openxmlformats.org/drawingml/2006/main">
+              <a:graphicData uri="http://schemas.openxmlformats.org/drawingml/2006/picture">
+                <pic:pic xmlns:pic="http://schemas.openxmlformats.org/drawingml/2006/picture">
+                  <pic:nvPicPr>
+                    <pic:cNvPr id="1" name=""/>
+                    <pic:cNvPicPr/>
+                  </pic:nvPicPr>
+                  <pic:blipFill>
+                    <a:blip r:embed="rId15"/>
+                    <a:stretch>
+                      <a:fillRect/>
+                    </a:stretch>
+                  </pic:blipFill>
+                  <pic:spPr>
+                    <a:xfrm>
+                      <a:off x="0" y="0"/>
+                      <a:ext cx="3886200" cy="876300"/>
+                    </a:xfrm>
+                    <a:prstGeom prst="rect">
+                      <a:avLst/>
+                    </a:prstGeom>
+                  </pic:spPr>
+                </pic:pic>
+              </a:graphicData>
+            </a:graphic>
+          </wp:inline>
+        </w:drawing>
+      </w:r>
+    </w:p>
+    <w:p>
+      <w:pPr>
+        <w:ind w:left="720"/>
+        <w:rPr>
+          <w:b/>
+          <w:noProof/>
+          <w:lang w:val="es-CO"/>
+        </w:rPr>
+      </w:pPr>
+      <w:r>
+        <w:rPr>
+          <w:noProof/>
+        </w:rPr>
+        <w:drawing>
+          <wp:inline distT="0" distB="0" distL="0" distR="0" wp14:anchorId="0CE51ACB" wp14:editId="64575747">
+            <wp:extent cx="3933825" cy="876300"/>
+            <wp:effectExtent l="0" t="0" r="9525" b="0"/>
+            <wp:docPr id="13" name="Imagen 13"/>
+            <wp:cNvGraphicFramePr>
+              <a:graphicFrameLocks xmlns:a="http://schemas.openxmlformats.org/drawingml/2006/main" noChangeAspect="1"/>
+            </wp:cNvGraphicFramePr>
+            <a:graphic xmlns:a="http://schemas.openxmlformats.org/drawingml/2006/main">
+              <a:graphicData uri="http://schemas.openxmlformats.org/drawingml/2006/picture">
+                <pic:pic xmlns:pic="http://schemas.openxmlformats.org/drawingml/2006/picture">
+                  <pic:nvPicPr>
+                    <pic:cNvPr id="1" name=""/>
+                    <pic:cNvPicPr/>
+                  </pic:nvPicPr>
+                  <pic:blipFill>
+                    <a:blip r:embed="rId16"/>
+                    <a:stretch>
+                      <a:fillRect/>
+                    </a:stretch>
+                  </pic:blipFill>
+                  <pic:spPr>
+                    <a:xfrm>
+                      <a:off x="0" y="0"/>
+                      <a:ext cx="3933825" cy="876300"/>
+                    </a:xfrm>
+                    <a:prstGeom prst="rect">
+                      <a:avLst/>
+                    </a:prstGeom>
+                  </pic:spPr>
+                </pic:pic>
+              </a:graphicData>
+            </a:graphic>
+          </wp:inline>
+        </w:drawing>
+      </w:r>
+    </w:p>
+    <w:p>
+      <w:pPr>
+        <w:ind w:left="720"/>
+        <w:rPr>
+          <w:b/>
+          <w:noProof/>
+          <w:lang w:val="es-CO"/>
+        </w:rPr>
+      </w:pPr>
+      <w:r>
+        <w:rPr>
+          <w:noProof/>
+        </w:rPr>
+        <w:drawing>
+          <wp:inline distT="0" distB="0" distL="0" distR="0" wp14:anchorId="215E6C0A" wp14:editId="500767DD">
+            <wp:extent cx="3990975" cy="1076325"/>
+            <wp:effectExtent l="0" t="0" r="9525" b="9525"/>
+            <wp:docPr id="14" name="Imagen 14"/>
+            <wp:cNvGraphicFramePr>
+              <a:graphicFrameLocks xmlns:a="http://schemas.openxmlformats.org/drawingml/2006/main" noChangeAspect="1"/>
+            </wp:cNvGraphicFramePr>
+            <a:graphic xmlns:a="http://schemas.openxmlformats.org/drawingml/2006/main">
+              <a:graphicData uri="http://schemas.openxmlformats.org/drawingml/2006/picture">
+                <pic:pic xmlns:pic="http://schemas.openxmlformats.org/drawingml/2006/picture">
+                  <pic:nvPicPr>
+                    <pic:cNvPr id="1" name=""/>
+                    <pic:cNvPicPr/>
+                  </pic:nvPicPr>
+                  <pic:blipFill>
+                    <a:blip r:embed="rId17"/>
+                    <a:stretch>
+                      <a:fillRect/>
+                    </a:stretch>
+                  </pic:blipFill>
+                  <pic:spPr>
+                    <a:xfrm>
+                      <a:off x="0" y="0"/>
+                      <a:ext cx="3990975" cy="1076325"/>
+                    </a:xfrm>
+                    <a:prstGeom prst="rect">
+                      <a:avLst/>
+                    </a:prstGeom>
+                  </pic:spPr>
+                </pic:pic>
+              </a:graphicData>
+            </a:graphic>
+          </wp:inline>
+        </w:drawing>
+      </w:r>
+    </w:p>
+    <w:p>
+      <w:pPr>
+        <w:ind w:left="720"/>
+        <w:rPr>
+          <w:b/>
+          <w:noProof/>
+          <w:lang w:val="es-CO"/>
+        </w:rPr>
+      </w:pPr>
+      <w:r>
+        <w:rPr>
+          <w:noProof/>
+        </w:rPr>
+        <w:drawing>
+          <wp:inline distT="0" distB="0" distL="0" distR="0" wp14:anchorId="2011DECF" wp14:editId="1DD53C31">
+            <wp:extent cx="5067300" cy="866775"/>
+            <wp:effectExtent l="0" t="0" r="0" b="9525"/>
+            <wp:docPr id="15" name="Imagen 15"/>
+            <wp:cNvGraphicFramePr>
+              <a:graphicFrameLocks xmlns:a="http://schemas.openxmlformats.org/drawingml/2006/main" noChangeAspect="1"/>
+            </wp:cNvGraphicFramePr>
+            <a:graphic xmlns:a="http://schemas.openxmlformats.org/drawingml/2006/main">
+              <a:graphicData uri="http://schemas.openxmlformats.org/drawingml/2006/picture">
+                <pic:pic xmlns:pic="http://schemas.openxmlformats.org/drawingml/2006/picture">
+                  <pic:nvPicPr>
+                    <pic:cNvPr id="1" name=""/>
+                    <pic:cNvPicPr/>
+                  </pic:nvPicPr>
+                  <pic:blipFill>
+                    <a:blip r:embed="rId18"/>
+                    <a:stretch>
+                      <a:fillRect/>
+                    </a:stretch>
+                  </pic:blipFill>
+                  <pic:spPr>
+                    <a:xfrm>
+                      <a:off x="0" y="0"/>
+                      <a:ext cx="5067300" cy="866775"/>
+                    </a:xfrm>
+                    <a:prstGeom prst="rect">
+                      <a:avLst/>
+                    </a:prstGeom>
+                  </pic:spPr>
+                </pic:pic>
+              </a:graphicData>
+            </a:graphic>
+          </wp:inline>
+        </w:drawing>
+      </w:r>
+    </w:p>
+    <w:p>
+      <w:pPr>
+        <w:ind w:left="720"/>
+        <w:rPr>
+          <w:b/>
+          <w:noProof/>
+          <w:lang w:val="es-CO"/>
+        </w:rPr>
+      </w:pPr>
+      <w:r>
+        <w:rPr>
+          <w:noProof/>
+        </w:rPr>
+        <w:drawing>
+          <wp:inline distT="0" distB="0" distL="0" distR="0" wp14:anchorId="298DE4D2" wp14:editId="0627EC85">
+            <wp:extent cx="4143375" cy="895350"/>
+            <wp:effectExtent l="0" t="0" r="9525" b="0"/>
+            <wp:docPr id="16" name="Imagen 16"/>
+            <wp:cNvGraphicFramePr>
+              <a:graphicFrameLocks xmlns:a="http://schemas.openxmlformats.org/drawingml/2006/main" noChangeAspect="1"/>
+            </wp:cNvGraphicFramePr>
+            <a:graphic xmlns:a="http://schemas.openxmlformats.org/drawingml/2006/main">
+              <a:graphicData uri="http://schemas.openxmlformats.org/drawingml/2006/picture">
+                <pic:pic xmlns:pic="http://schemas.openxmlformats.org/drawingml/2006/picture">
+                  <pic:nvPicPr>
+                    <pic:cNvPr id="1" name=""/>
+                    <pic:cNvPicPr/>
+                  </pic:nvPicPr>
+                  <pic:blipFill>
+                    <a:blip r:embed="rId19"/>
+                    <a:stretch>
+                      <a:fillRect/>
+                    </a:stretch>
+                  </pic:blipFill>
+                  <pic:spPr>
+                    <a:xfrm>
+                      <a:off x="0" y="0"/>
+                      <a:ext cx="4143375" cy="895350"/>
+                    </a:xfrm>
+                    <a:prstGeom prst="rect">
+                      <a:avLst/>
+                    </a:prstGeom>
+                  </pic:spPr>
+                </pic:pic>
+              </a:graphicData>
+            </a:graphic>
+          </wp:inline>
+        </w:drawing>
+      </w:r>
+    </w:p>
+    <w:p>
+      <w:pPr>
+        <w:ind w:left="720"/>
+        <w:rPr>
+          <w:b/>
+          <w:noProof/>
+          <w:lang w:val="es-CO"/>
+        </w:rPr>
+      </w:pPr>
+      <w:r>
+        <w:rPr>
+          <w:b/>
+          <w:noProof/>
+          <w:lang w:val="es-CO"/>
+        </w:rPr>
+        <w:lastRenderedPageBreak/>
+        <w:t>RETROSPECTIVA</w:t>
+      </w:r>
+    </w:p>
+    <w:p>
+      <w:pPr>
+        <w:ind w:left="720"/>
+        <w:rPr>
+          <w:noProof/>
+          <w:lang w:val="es-CO"/>
+        </w:rPr>
+      </w:pPr>
+      <w:r>
+        <w:rPr>
+          <w:noProof/>
+          <w:lang w:val="es-CO"/>
+        </w:rPr>
+        <w:t xml:space="preserve">1. Nicolas Cardenas </w:t>
+      </w:r>
+    </w:p>
+    <w:p>
+      <w:pPr>
+        <w:ind w:left="720"/>
+        <w:rPr>
+          <w:noProof/>
+          <w:lang w:val="es-CO"/>
+        </w:rPr>
+      </w:pPr>
+      <w:r>
+        <w:rPr>
+          <w:noProof/>
+          <w:lang w:val="es-CO"/>
+        </w:rPr>
+        <w:t xml:space="preserve">  Paola Cuellar</w:t>
+      </w:r>
+    </w:p>
+    <w:p>
+      <w:pPr>
+        <w:ind w:left="720"/>
+        <w:rPr>
+          <w:noProof/>
+          <w:lang w:val="es-CO"/>
+        </w:rPr>
+      </w:pPr>
+      <w:r>
+        <w:rPr>
+          <w:noProof/>
+          <w:lang w:val="es-CO"/>
+        </w:rPr>
+        <w:t xml:space="preserve">2. El estado actual del laboratorio es incompleto, porque durante el desarrollo del mismo tuvimos dudas sobre las variaciones que podía tener en el momento del desarrollo del SelfAssembly </w:t>
+      </w:r>
+    </w:p>
+    <w:p>
+      <w:pPr>
+        <w:ind w:left="720"/>
+        <w:rPr>
+          <w:noProof/>
+          <w:lang w:val="es-CO"/>
+        </w:rPr>
+      </w:pPr>
+      <w:r>
+        <w:rPr>
+          <w:noProof/>
+          <w:lang w:val="es-CO"/>
+        </w:rPr>
+        <w:t>3. La práctica más útil fue trabajar con un compañero en un mismo computador porque compartimos ideas y puntos de vistas que permiten el desarrollo de este</w:t>
+      </w:r>
+    </w:p>
+    <w:p>
+      <w:pPr>
+        <w:ind w:left="720"/>
+        <w:rPr>
+          <w:noProof/>
+          <w:lang w:val="es-CO"/>
+        </w:rPr>
+      </w:pPr>
+      <w:r>
+        <w:rPr>
+          <w:noProof/>
+          <w:lang w:val="es-CO"/>
+        </w:rPr>
+        <w:t>4. El mayor logro fue ponernos de acuerdo en el modo que abordaríamos el desarrollo del problema</w:t>
       </w:r>
       <w:bookmarkStart w:id="0" w:name="_GoBack"/>
       <w:bookmarkEnd w:id="0"/>
-      <w:r>
-        <w:rPr>
-          <w:noProof/>
-          <w:lang w:val="es-CO"/>
-        </w:rPr>
-        <w:t xml:space="preserve"> : void</w:t>
-      </w:r>
-      <w:r>
-        <w:rPr>
-          <w:noProof/>
-          <w:lang w:val="es-CO"/>
-        </w:rPr>
-        <w:br/>
-        <w:t>rotate() : void</w:t>
-      </w:r>
-      <w:r>
-        <w:rPr>
-          <w:noProof/>
-          <w:lang w:val="es-CO"/>
-        </w:rPr>
-        <w:br/>
-      </w:r>
-      <w:r>
-        <w:rPr>
-          <w:noProof/>
-          <w:lang w:val="es-CO"/>
-        </w:rPr>
-        <w:br/>
-        <w:t xml:space="preserve"> </w:t>
-      </w:r>
     </w:p>
     <w:sectPr>
       <w:pgSz w:w="12240" w:h="15840"/>
@@ -2098,8 +2623,8 @@
 </file>
 
 <file path=word/numbering.xml><?xml version="1.0" encoding="utf-8"?>
-<w:numbering xmlns:wpc="http://schemas.microsoft.com/office/word/2010/wordprocessingCanvas" xmlns:mc="http://schemas.openxmlformats.org/markup-compatibility/2006" xmlns:o="urn:schemas-microsoft-com:office:office" xmlns:r="http://schemas.openxmlformats.org/officeDocument/2006/relationships" xmlns:m="http://schemas.openxmlformats.org/officeDocument/2006/math" xmlns:v="urn:schemas-microsoft-com:vml" xmlns:wp14="http://schemas.microsoft.com/office/word/2010/wordprocessingDrawing" xmlns:wp="http://schemas.openxmlformats.org/drawingml/2006/wordprocessingDrawing" xmlns:w10="urn:schemas-microsoft-com:office:word" xmlns:w="http://schemas.openxmlformats.org/wordprocessingml/2006/main" xmlns:w14="http://schemas.microsoft.com/office/word/2010/wordml" xmlns:w15="http://schemas.microsoft.com/office/word/2012/wordml" xmlns:wpg="http://schemas.microsoft.com/office/word/2010/wordprocessingGroup" xmlns:wpi="http://schemas.microsoft.com/office/word/2010/wordprocessingInk" xmlns:wne="http://schemas.microsoft.com/office/word/2006/wordml" xmlns:wps="http://schemas.microsoft.com/office/word/2010/wordprocessingShape" mc:Ignorable="w14 w15 wp14">
-  <w:abstractNum w:abstractNumId="0">
+<w:numbering xmlns:wpc="http://schemas.microsoft.com/office/word/2010/wordprocessingCanvas" xmlns:cx="http://schemas.microsoft.com/office/drawing/2014/chartex" xmlns:cx1="http://schemas.microsoft.com/office/drawing/2015/9/8/chartex" xmlns:cx2="http://schemas.microsoft.com/office/drawing/2015/10/21/chartex" xmlns:cx3="http://schemas.microsoft.com/office/drawing/2016/5/9/chartex" xmlns:cx4="http://schemas.microsoft.com/office/drawing/2016/5/10/chartex" xmlns:cx5="http://schemas.microsoft.com/office/drawing/2016/5/11/chartex" xmlns:cx6="http://schemas.microsoft.com/office/drawing/2016/5/12/chartex" xmlns:cx7="http://schemas.microsoft.com/office/drawing/2016/5/13/chartex" xmlns:cx8="http://schemas.microsoft.com/office/drawing/2016/5/14/chartex" xmlns:mc="http://schemas.openxmlformats.org/markup-compatibility/2006" xmlns:aink="http://schemas.microsoft.com/office/drawing/2016/ink" xmlns:am3d="http://schemas.microsoft.com/office/drawing/2017/model3d" xmlns:o="urn:schemas-microsoft-com:office:office" xmlns:r="http://schemas.openxmlformats.org/officeDocument/2006/relationships" xmlns:m="http://schemas.openxmlformats.org/officeDocument/2006/math" xmlns:v="urn:schemas-microsoft-com:vml" xmlns:wp14="http://schemas.microsoft.com/office/word/2010/wordprocessingDrawing" xmlns:wp="http://schemas.openxmlformats.org/drawingml/2006/wordprocessingDrawing" xmlns:w10="urn:schemas-microsoft-com:office:word" xmlns:w="http://schemas.openxmlformats.org/wordprocessingml/2006/main" xmlns:w14="http://schemas.microsoft.com/office/word/2010/wordml" xmlns:w15="http://schemas.microsoft.com/office/word/2012/wordml" xmlns:w16cid="http://schemas.microsoft.com/office/word/2016/wordml/cid" xmlns:w16se="http://schemas.microsoft.com/office/word/2015/wordml/symex" xmlns:wpg="http://schemas.microsoft.com/office/word/2010/wordprocessingGroup" xmlns:wpi="http://schemas.microsoft.com/office/word/2010/wordprocessingInk" xmlns:wne="http://schemas.microsoft.com/office/word/2006/wordml" xmlns:wps="http://schemas.microsoft.com/office/word/2010/wordprocessingShape" mc:Ignorable="w14 w15 w16se w16cid wp14">
+  <w:abstractNum w:abstractNumId="0" w15:restartNumberingAfterBreak="0">
     <w:nsid w:val="31831F66"/>
     <w:multiLevelType w:val="multilevel"/>
     <w:tmpl w:val="66C4E7B2"/>
@@ -2221,7 +2746,7 @@
       </w:pPr>
     </w:lvl>
   </w:abstractNum>
-  <w:abstractNum w:abstractNumId="1">
+  <w:abstractNum w:abstractNumId="1" w15:restartNumberingAfterBreak="0">
     <w:nsid w:val="34F84670"/>
     <w:multiLevelType w:val="multilevel"/>
     <w:tmpl w:val="EF5C5BFC"/>
@@ -2317,7 +2842,7 @@
 </file>
 
 <file path=word/styles.xml><?xml version="1.0" encoding="utf-8"?>
-<w:styles xmlns:mc="http://schemas.openxmlformats.org/markup-compatibility/2006" xmlns:r="http://schemas.openxmlformats.org/officeDocument/2006/relationships" xmlns:w="http://schemas.openxmlformats.org/wordprocessingml/2006/main" xmlns:w14="http://schemas.microsoft.com/office/word/2010/wordml" xmlns:w15="http://schemas.microsoft.com/office/word/2012/wordml" mc:Ignorable="w14 w15">
+<w:styles xmlns:mc="http://schemas.openxmlformats.org/markup-compatibility/2006" xmlns:r="http://schemas.openxmlformats.org/officeDocument/2006/relationships" xmlns:w="http://schemas.openxmlformats.org/wordprocessingml/2006/main" xmlns:w14="http://schemas.microsoft.com/office/word/2010/wordml" xmlns:w15="http://schemas.microsoft.com/office/word/2012/wordml" xmlns:w16cid="http://schemas.microsoft.com/office/word/2016/wordml/cid" xmlns:w16se="http://schemas.microsoft.com/office/word/2015/wordml/symex" mc:Ignorable="w14 w15 w16se w16cid">
   <w:docDefaults>
     <w:rPrDefault>
       <w:rPr>
@@ -2333,7 +2858,7 @@
       </w:pPr>
     </w:pPrDefault>
   </w:docDefaults>
-  <w:latentStyles w:defLockedState="0" w:defUIPriority="99" w:defSemiHidden="0" w:defUnhideWhenUsed="0" w:defQFormat="0" w:count="371">
+  <w:latentStyles w:defLockedState="0" w:defUIPriority="99" w:defSemiHidden="0" w:defUnhideWhenUsed="0" w:defQFormat="0" w:count="375">
     <w:lsdException w:name="Normal" w:uiPriority="0" w:qFormat="1"/>
     <w:lsdException w:name="heading 1" w:uiPriority="9" w:qFormat="1"/>
     <w:lsdException w:name="heading 2" w:semiHidden="1" w:uiPriority="9" w:unhideWhenUsed="1" w:qFormat="1"/>
@@ -2705,6 +3230,10 @@
     <w:lsdException w:name="List Table 5 Dark Accent 6" w:uiPriority="50"/>
     <w:lsdException w:name="List Table 6 Colorful Accent 6" w:uiPriority="51"/>
     <w:lsdException w:name="List Table 7 Colorful Accent 6" w:uiPriority="52"/>
+    <w:lsdException w:name="Mention" w:semiHidden="1" w:unhideWhenUsed="1"/>
+    <w:lsdException w:name="Smart Hyperlink" w:semiHidden="1" w:unhideWhenUsed="1"/>
+    <w:lsdException w:name="Hashtag" w:semiHidden="1" w:unhideWhenUsed="1"/>
+    <w:lsdException w:name="Unresolved Mention" w:semiHidden="1" w:unhideWhenUsed="1"/>
   </w:latentStyles>
   <w:style w:type="paragraph" w:default="1" w:styleId="Normal">
     <w:name w:val="Normal"/>

</xml_diff>